<commit_message>
fix templating PhpWord Lib
</commit_message>
<xml_diff>
--- a/Template_cetak.docx
+++ b/Template_cetak.docx
@@ -149,18 +149,19 @@
               <w:jc w:val="right"/>
             </w:pPr>
             <w:r>
-              <w:t>$[</w:t>
+              <w:t>$</w:t>
+            </w:r>
+            <w:r>
+              <w:t>{</w:t>
             </w:r>
             <w:r>
               <w:t>NAMA</w:t>
             </w:r>
-            <w:bookmarkStart w:id="0" w:name="_GoBack"/>
-            <w:bookmarkEnd w:id="0"/>
             <w:r>
               <w:t>CUST</w:t>
             </w:r>
             <w:r>
-              <w:t>]</w:t>
+              <w:t>}</w:t>
             </w:r>
           </w:p>
           <w:p>
@@ -168,13 +169,13 @@
               <w:jc w:val="right"/>
             </w:pPr>
             <w:r>
-              <w:t>$[</w:t>
+              <w:t>${</w:t>
             </w:r>
             <w:r>
               <w:t>ALAMAT_CUST</w:t>
             </w:r>
             <w:r>
-              <w:t>]</w:t>
+              <w:t>}</w:t>
             </w:r>
           </w:p>
         </w:tc>
@@ -195,13 +196,13 @@
               <w:jc w:val="center"/>
             </w:pPr>
             <w:r>
-              <w:t>$[</w:t>
+              <w:t>${</w:t>
             </w:r>
             <w:r>
               <w:t>INVOICE_DATE</w:t>
             </w:r>
             <w:r>
-              <w:t>]</w:t>
+              <w:t>}</w:t>
             </w:r>
           </w:p>
         </w:tc>
@@ -298,12 +299,12 @@
         <w:tblLook w:val="04A0" w:firstRow="1" w:lastRow="0" w:firstColumn="1" w:lastColumn="0" w:noHBand="0" w:noVBand="1"/>
       </w:tblPr>
       <w:tblGrid>
-        <w:gridCol w:w="475"/>
-        <w:gridCol w:w="3244"/>
-        <w:gridCol w:w="1828"/>
-        <w:gridCol w:w="1820"/>
-        <w:gridCol w:w="1825"/>
-        <w:gridCol w:w="1824"/>
+        <w:gridCol w:w="754"/>
+        <w:gridCol w:w="3114"/>
+        <w:gridCol w:w="1795"/>
+        <w:gridCol w:w="1773"/>
+        <w:gridCol w:w="1779"/>
+        <w:gridCol w:w="1801"/>
       </w:tblGrid>
       <w:tr>
         <w:tc>
@@ -390,7 +391,11 @@
           <w:tcPr>
             <w:tcW w:w="475" w:type="dxa"/>
           </w:tcPr>
-          <w:p/>
+          <w:p>
+            <w:r>
+              <w:t>${NO}</w:t>
+            </w:r>
+          </w:p>
         </w:tc>
         <w:tc>
           <w:tcPr>
@@ -398,13 +403,13 @@
           </w:tcPr>
           <w:p>
             <w:r>
-              <w:t>%%</w:t>
+              <w:t>${</w:t>
             </w:r>
             <w:r>
               <w:t>ITEM</w:t>
             </w:r>
             <w:r>
-              <w:t>%</w:t>
+              <w:t>}</w:t>
             </w:r>
           </w:p>
         </w:tc>
@@ -414,13 +419,13 @@
           </w:tcPr>
           <w:p>
             <w:r>
-              <w:t>%%</w:t>
+              <w:t>${</w:t>
             </w:r>
             <w:r>
               <w:t>DES</w:t>
             </w:r>
             <w:r>
-              <w:t>%</w:t>
+              <w:t>}</w:t>
             </w:r>
           </w:p>
         </w:tc>
@@ -430,13 +435,13 @@
           </w:tcPr>
           <w:p>
             <w:r>
-              <w:t>%%</w:t>
+              <w:t>${</w:t>
             </w:r>
             <w:r>
               <w:t>PRICE</w:t>
             </w:r>
             <w:r>
-              <w:t>%</w:t>
+              <w:t>}</w:t>
             </w:r>
           </w:p>
         </w:tc>
@@ -446,13 +451,13 @@
           </w:tcPr>
           <w:p>
             <w:r>
-              <w:t>%%</w:t>
+              <w:t>${</w:t>
             </w:r>
             <w:r>
               <w:t>QTY</w:t>
             </w:r>
             <w:r>
-              <w:t>%</w:t>
+              <w:t>}</w:t>
             </w:r>
           </w:p>
         </w:tc>
@@ -462,13 +467,13 @@
           </w:tcPr>
           <w:p>
             <w:r>
-              <w:t>%%</w:t>
+              <w:t>${</w:t>
             </w:r>
             <w:r>
               <w:t>AMOUNT</w:t>
             </w:r>
             <w:r>
-              <w:t>%</w:t>
+              <w:t>}</w:t>
             </w:r>
           </w:p>
         </w:tc>
@@ -479,7 +484,13 @@
             <w:tcW w:w="9192" w:type="dxa"/>
             <w:gridSpan w:val="5"/>
           </w:tcPr>
-          <w:p/>
+          <w:p>
+            <w:r>
+              <w:t>${ITEM}</w:t>
+            </w:r>
+            <w:bookmarkStart w:id="0" w:name="_GoBack"/>
+            <w:bookmarkEnd w:id="0"/>
+          </w:p>
         </w:tc>
         <w:tc>
           <w:tcPr>
@@ -487,13 +498,13 @@
           </w:tcPr>
           <w:p>
             <w:r>
-              <w:t>%%</w:t>
+              <w:t>${</w:t>
             </w:r>
             <w:r>
               <w:t>SUBTOTAL</w:t>
             </w:r>
             <w:r>
-              <w:t>%</w:t>
+              <w:t>}</w:t>
             </w:r>
           </w:p>
         </w:tc>
@@ -512,13 +523,13 @@
           </w:tcPr>
           <w:p>
             <w:r>
-              <w:t>%%</w:t>
+              <w:t>${</w:t>
             </w:r>
             <w:r>
               <w:t>TAX</w:t>
             </w:r>
             <w:r>
-              <w:t>%</w:t>
+              <w:t>}</w:t>
             </w:r>
           </w:p>
         </w:tc>
@@ -537,7 +548,13 @@
           </w:tcPr>
           <w:p>
             <w:r>
+              <w:t>${</w:t>
+            </w:r>
+            <w:r>
               <w:t>TOTAL</w:t>
+            </w:r>
+            <w:r>
+              <w:t>}</w:t>
             </w:r>
           </w:p>
         </w:tc>

</xml_diff>